<commit_message>
Event Bus Interface Refine
</commit_message>
<xml_diff>
--- a/DOCS/2015-06-20-for-Version 1.0/Team1_03_Event Bus Interface Specification_v1.0.docx
+++ b/DOCS/2015-06-20-for-Version 1.0/Team1_03_Event Bus Interface Specification_v1.0.docx
@@ -132,7 +132,7 @@
                     <a:blip r:embed="rId8" cstate="print">
                       <a:extLst>
                         <a:ext uri="{28A0092B-C50C-407E-A947-70E740481C1C}">
-                          <a14:useLocalDpi xmlns:a14="http://schemas.microsoft.com/office/drawing/2010/main" xmlns:wps="http://schemas.microsoft.com/office/word/2010/wordprocessingShape" xmlns:wpi="http://schemas.microsoft.com/office/word/2010/wordprocessingInk" xmlns:wpg="http://schemas.microsoft.com/office/word/2010/wordprocessingGroup" xmlns:w15="http://schemas.microsoft.com/office/word/2012/wordml" xmlns:w14="http://schemas.microsoft.com/office/word/2010/wordml" xmlns:w="http://schemas.openxmlformats.org/wordprocessingml/2006/main" xmlns:w10="urn:schemas-microsoft-com:office:word" xmlns:wp14="http://schemas.microsoft.com/office/word/2010/wordprocessingDrawing" xmlns:v="urn:schemas-microsoft-com:vml" xmlns:o="urn:schemas-microsoft-com:office:office" xmlns:mc="http://schemas.openxmlformats.org/markup-compatibility/2006" xmlns:wpc="http://schemas.microsoft.com/office/word/2010/wordprocessingCanvas" xmlns="" val="0"/>
+                          <a14:useLocalDpi xmlns="" xmlns:wpc="http://schemas.microsoft.com/office/word/2010/wordprocessingCanvas" xmlns:mc="http://schemas.openxmlformats.org/markup-compatibility/2006" xmlns:o="urn:schemas-microsoft-com:office:office" xmlns:v="urn:schemas-microsoft-com:vml" xmlns:wp14="http://schemas.microsoft.com/office/word/2010/wordprocessingDrawing" xmlns:w10="urn:schemas-microsoft-com:office:word" xmlns:w="http://schemas.openxmlformats.org/wordprocessingml/2006/main" xmlns:w14="http://schemas.microsoft.com/office/word/2010/wordml" xmlns:w15="http://schemas.microsoft.com/office/word/2012/wordml" xmlns:wpg="http://schemas.microsoft.com/office/word/2010/wordprocessingGroup" xmlns:wpi="http://schemas.microsoft.com/office/word/2010/wordprocessingInk" xmlns:wps="http://schemas.microsoft.com/office/word/2010/wordprocessingShape" xmlns:a14="http://schemas.microsoft.com/office/drawing/2010/main" val="0"/>
                         </a:ext>
                       </a:extLst>
                     </a:blip>
@@ -583,6 +583,15 @@
               <w:widowControl w:val="0"/>
               <w:spacing w:line="240" w:lineRule="auto"/>
             </w:pPr>
+            <w:r>
+              <w:t>1.</w:t>
+            </w:r>
+            <w:r>
+              <w:rPr>
+                <w:rFonts w:hint="eastAsia"/>
+              </w:rPr>
+              <w:t>1</w:t>
+            </w:r>
           </w:p>
         </w:tc>
         <w:tc>
@@ -600,6 +609,15 @@
               <w:widowControl w:val="0"/>
               <w:spacing w:line="240" w:lineRule="auto"/>
             </w:pPr>
+            <w:r>
+              <w:rPr>
+                <w:rFonts w:hint="eastAsia"/>
+              </w:rPr>
+              <w:t>24</w:t>
+            </w:r>
+            <w:r>
+              <w:t>/06, 2015</w:t>
+            </w:r>
           </w:p>
         </w:tc>
         <w:tc>
@@ -617,6 +635,12 @@
               <w:widowControl w:val="0"/>
               <w:spacing w:line="240" w:lineRule="auto"/>
             </w:pPr>
+            <w:r>
+              <w:rPr>
+                <w:rFonts w:hint="eastAsia"/>
+              </w:rPr>
+              <w:t>Refine and Fix wrong URI of the profile</w:t>
+            </w:r>
           </w:p>
         </w:tc>
       </w:tr>
@@ -3049,7 +3073,6 @@
         </w:rPr>
         <w:t>The category of SA node is “</w:t>
       </w:r>
-      <w:proofErr w:type="spellStart"/>
       <w:r>
         <w:rPr>
           <w:i/>
@@ -3058,7 +3081,6 @@
         </w:rPr>
         <w:t>sanode</w:t>
       </w:r>
-      <w:proofErr w:type="spellEnd"/>
       <w:r>
         <w:rPr>
           <w:sz w:val="24"/>
@@ -3153,28 +3175,13 @@
           <w:b/>
           <w:i/>
         </w:rPr>
-        <w:t xml:space="preserve">Figure </w:t>
-      </w:r>
-      <w:proofErr w:type="gramStart"/>
-      <w:r>
-        <w:rPr>
-          <w:b/>
+        <w:t xml:space="preserve">Figure 3.1 </w:t>
+      </w:r>
+      <w:r>
+        <w:rPr>
           <w:i/>
         </w:rPr>
-        <w:t xml:space="preserve">3.1 </w:t>
-      </w:r>
-      <w:r>
-        <w:rPr>
-          <w:i/>
-        </w:rPr>
-        <w:t>:</w:t>
-      </w:r>
-      <w:proofErr w:type="gramEnd"/>
-      <w:r>
-        <w:rPr>
-          <w:i/>
-        </w:rPr>
-        <w:t xml:space="preserve"> </w:t>
+        <w:t xml:space="preserve">: </w:t>
       </w:r>
       <w:r>
         <w:rPr>
@@ -3245,14 +3252,7 @@
         <w:rPr>
           <w:b/>
         </w:rPr>
-        <w:t xml:space="preserve">Figure </w:t>
-      </w:r>
-      <w:proofErr w:type="gramStart"/>
-      <w:r>
-        <w:rPr>
-          <w:b/>
-        </w:rPr>
-        <w:t>3.1</w:t>
+        <w:t>Figure 3.1</w:t>
       </w:r>
       <w:r>
         <w:rPr>
@@ -3265,15 +3265,7 @@
           <w:sz w:val="24"/>
           <w:szCs w:val="24"/>
         </w:rPr>
-        <w:t>The</w:t>
-      </w:r>
-      <w:proofErr w:type="gramEnd"/>
-      <w:r>
-        <w:rPr>
-          <w:sz w:val="24"/>
-          <w:szCs w:val="24"/>
-        </w:rPr>
-        <w:t xml:space="preserve"> relationship of </w:t>
+        <w:t xml:space="preserve">The relationship of </w:t>
       </w:r>
       <w:r>
         <w:rPr>
@@ -3358,23 +3350,7 @@
                 <w:sz w:val="24"/>
                 <w:szCs w:val="24"/>
               </w:rPr>
-              <w:t>/</w:t>
-            </w:r>
-            <w:proofErr w:type="spellStart"/>
-            <w:r>
-              <w:rPr>
-                <w:sz w:val="24"/>
-                <w:szCs w:val="24"/>
-              </w:rPr>
-              <w:t>sanode</w:t>
-            </w:r>
-            <w:proofErr w:type="spellEnd"/>
-            <w:r>
-              <w:rPr>
-                <w:sz w:val="24"/>
-                <w:szCs w:val="24"/>
-              </w:rPr>
-              <w:t>/[ID of SA node]/[Method]</w:t>
+              <w:t>/sanode/[ID of SA node]/[Method]</w:t>
             </w:r>
           </w:p>
         </w:tc>
@@ -3604,23 +3580,7 @@
                 <w:sz w:val="24"/>
                 <w:szCs w:val="24"/>
               </w:rPr>
-              <w:t>/</w:t>
-            </w:r>
-            <w:proofErr w:type="spellStart"/>
-            <w:r>
-              <w:rPr>
-                <w:sz w:val="24"/>
-                <w:szCs w:val="24"/>
-              </w:rPr>
-              <w:t>sanode</w:t>
-            </w:r>
-            <w:proofErr w:type="spellEnd"/>
-            <w:r>
-              <w:rPr>
-                <w:sz w:val="24"/>
-                <w:szCs w:val="24"/>
-              </w:rPr>
-              <w:t>/[SA NODE ID]/status</w:t>
+              <w:t>/sanode/[SA NODE ID]/status</w:t>
             </w:r>
           </w:p>
         </w:tc>
@@ -3670,23 +3630,7 @@
                 <w:sz w:val="24"/>
                 <w:szCs w:val="24"/>
               </w:rPr>
-              <w:t>/</w:t>
-            </w:r>
-            <w:proofErr w:type="spellStart"/>
-            <w:r>
-              <w:rPr>
-                <w:sz w:val="24"/>
-                <w:szCs w:val="24"/>
-              </w:rPr>
-              <w:t>sanode</w:t>
-            </w:r>
-            <w:proofErr w:type="spellEnd"/>
-            <w:r>
-              <w:rPr>
-                <w:sz w:val="24"/>
-                <w:szCs w:val="24"/>
-              </w:rPr>
-              <w:t>/[SA NODE ID]/notify</w:t>
+              <w:t>/sanode/[SA NODE ID]/notify</w:t>
             </w:r>
           </w:p>
         </w:tc>
@@ -3736,23 +3680,7 @@
                 <w:sz w:val="24"/>
                 <w:szCs w:val="24"/>
               </w:rPr>
-              <w:t>/</w:t>
-            </w:r>
-            <w:proofErr w:type="spellStart"/>
-            <w:r>
-              <w:rPr>
-                <w:sz w:val="24"/>
-                <w:szCs w:val="24"/>
-              </w:rPr>
-              <w:t>sanode</w:t>
-            </w:r>
-            <w:proofErr w:type="spellEnd"/>
-            <w:r>
-              <w:rPr>
-                <w:sz w:val="24"/>
-                <w:szCs w:val="24"/>
-              </w:rPr>
-              <w:t>/[SA NODE ID]/profile</w:t>
+              <w:t>/sanode/[SA NODE ID]/profile</w:t>
             </w:r>
           </w:p>
         </w:tc>
@@ -3810,23 +3738,7 @@
           <w:sz w:val="24"/>
           <w:szCs w:val="24"/>
         </w:rPr>
-        <w:t xml:space="preserve"> Method </w:t>
-      </w:r>
-      <w:proofErr w:type="gramStart"/>
-      <w:r>
-        <w:rPr>
-          <w:sz w:val="24"/>
-          <w:szCs w:val="24"/>
-        </w:rPr>
-        <w:t>To</w:t>
-      </w:r>
-      <w:proofErr w:type="gramEnd"/>
-      <w:r>
-        <w:rPr>
-          <w:sz w:val="24"/>
-          <w:szCs w:val="24"/>
-        </w:rPr>
-        <w:t xml:space="preserve"> SA Node</w:t>
+        <w:t xml:space="preserve"> Method To SA Node</w:t>
       </w:r>
     </w:p>
     <w:tbl>
@@ -3919,23 +3831,7 @@
                 <w:sz w:val="24"/>
                 <w:szCs w:val="24"/>
               </w:rPr>
-              <w:t>/</w:t>
-            </w:r>
-            <w:proofErr w:type="spellStart"/>
-            <w:r>
-              <w:rPr>
-                <w:sz w:val="24"/>
-                <w:szCs w:val="24"/>
-              </w:rPr>
-              <w:t>sanode</w:t>
-            </w:r>
-            <w:proofErr w:type="spellEnd"/>
-            <w:r>
-              <w:rPr>
-                <w:sz w:val="24"/>
-                <w:szCs w:val="24"/>
-              </w:rPr>
-              <w:t>/[SA NODE ID]/control</w:t>
+              <w:t>/sanode/[SA NODE ID]/control</w:t>
             </w:r>
           </w:p>
         </w:tc>
@@ -3984,23 +3880,7 @@
                 <w:sz w:val="24"/>
                 <w:szCs w:val="24"/>
               </w:rPr>
-              <w:t>/</w:t>
-            </w:r>
-            <w:proofErr w:type="spellStart"/>
-            <w:r>
-              <w:rPr>
-                <w:sz w:val="24"/>
-                <w:szCs w:val="24"/>
-              </w:rPr>
-              <w:t>sanode</w:t>
-            </w:r>
-            <w:proofErr w:type="spellEnd"/>
-            <w:r>
-              <w:rPr>
-                <w:sz w:val="24"/>
-                <w:szCs w:val="24"/>
-              </w:rPr>
-              <w:t>/[SA NODE ID]/query</w:t>
+              <w:t>/sanode/[SA NODE ID]/query</w:t>
             </w:r>
           </w:p>
         </w:tc>
@@ -4050,33 +3930,8 @@
                 <w:sz w:val="24"/>
                 <w:szCs w:val="24"/>
               </w:rPr>
-              <w:t>/</w:t>
-            </w:r>
-            <w:proofErr w:type="spellStart"/>
-            <w:r>
-              <w:rPr>
-                <w:sz w:val="24"/>
-                <w:szCs w:val="24"/>
-              </w:rPr>
-              <w:t>sanode</w:t>
-            </w:r>
-            <w:proofErr w:type="spellEnd"/>
-            <w:r>
-              <w:rPr>
-                <w:sz w:val="24"/>
-                <w:szCs w:val="24"/>
-              </w:rPr>
-              <w:t>/[SA NODE ID]/</w:t>
-            </w:r>
-            <w:proofErr w:type="spellStart"/>
-            <w:r>
-              <w:rPr>
-                <w:sz w:val="24"/>
-                <w:szCs w:val="24"/>
-              </w:rPr>
-              <w:t>config</w:t>
-            </w:r>
-            <w:proofErr w:type="spellEnd"/>
+              <w:t>/sanode/[SA NODE ID]/config</w:t>
+            </w:r>
           </w:p>
         </w:tc>
         <w:tc>
@@ -4194,18 +4049,34 @@
     <w:p>
       <w:pPr>
         <w:rPr>
+          <w:rFonts w:eastAsia="굴림"/>
+          <w:sz w:val="24"/>
+          <w:szCs w:val="24"/>
+        </w:rPr>
+      </w:pPr>
+      <w:r>
+        <w:rPr>
+          <w:rFonts w:eastAsia="굴림"/>
+          <w:sz w:val="24"/>
+          <w:szCs w:val="24"/>
+        </w:rPr>
+        <w:t xml:space="preserve">In this section, below sequence diagram shows the event flow and you can see </w:t>
+      </w:r>
+      <w:r>
+        <w:rPr>
           <w:rFonts w:eastAsia="굴림" w:hint="eastAsia"/>
           <w:sz w:val="24"/>
           <w:szCs w:val="24"/>
         </w:rPr>
-      </w:pPr>
+        <w:t xml:space="preserve">the topic </w:t>
+      </w:r>
       <w:r>
         <w:rPr>
           <w:rFonts w:eastAsia="굴림"/>
           <w:sz w:val="24"/>
           <w:szCs w:val="24"/>
         </w:rPr>
-        <w:t xml:space="preserve">In this section, below sequence diagram shows the event flow and you can see </w:t>
+        <w:t>which was used.</w:t>
       </w:r>
       <w:r>
         <w:rPr>
@@ -4213,149 +4084,97 @@
           <w:sz w:val="24"/>
           <w:szCs w:val="24"/>
         </w:rPr>
-        <w:t xml:space="preserve">the topic </w:t>
-      </w:r>
-      <w:r>
+        <w:t xml:space="preserve"> </w:t>
+      </w:r>
+    </w:p>
+    <w:p>
+      <w:pPr>
         <w:rPr>
           <w:rFonts w:eastAsia="굴림"/>
           <w:sz w:val="24"/>
           <w:szCs w:val="24"/>
         </w:rPr>
-        <w:t>which was used.</w:t>
-      </w:r>
+      </w:pPr>
       <w:r>
         <w:rPr>
           <w:rFonts w:eastAsia="굴림" w:hint="eastAsia"/>
           <w:sz w:val="24"/>
           <w:szCs w:val="24"/>
         </w:rPr>
-        <w:t xml:space="preserve"> </w:t>
+        <w:t>User App use the /node/[SA NODE ID]/control to what to change the SA node</w:t>
+      </w:r>
+      <w:r>
+        <w:rPr>
+          <w:rFonts w:eastAsia="굴림"/>
+          <w:sz w:val="24"/>
+          <w:szCs w:val="24"/>
+        </w:rPr>
+        <w:t>’</w:t>
+      </w:r>
+      <w:r>
+        <w:rPr>
+          <w:rFonts w:eastAsia="굴림" w:hint="eastAsia"/>
+          <w:sz w:val="24"/>
+          <w:szCs w:val="24"/>
+        </w:rPr>
+        <w:t>s actuator.</w:t>
       </w:r>
     </w:p>
     <w:p>
       <w:pPr>
         <w:rPr>
+          <w:rFonts w:eastAsia="굴림"/>
+          <w:sz w:val="24"/>
+          <w:szCs w:val="24"/>
+        </w:rPr>
+      </w:pPr>
+      <w:r>
+        <w:rPr>
+          <w:rFonts w:eastAsia="굴림"/>
+          <w:sz w:val="24"/>
+          <w:szCs w:val="24"/>
+        </w:rPr>
+        <w:t>W</w:t>
+      </w:r>
+      <w:r>
+        <w:rPr>
           <w:rFonts w:eastAsia="굴림" w:hint="eastAsia"/>
           <w:sz w:val="24"/>
           <w:szCs w:val="24"/>
         </w:rPr>
-      </w:pPr>
+        <w:t xml:space="preserve">hen SA node subscribe this event, it will control the actuator and then send a new status to </w:t>
+      </w:r>
+      <w:r>
+        <w:rPr>
+          <w:rFonts w:eastAsia="굴림"/>
+          <w:sz w:val="24"/>
+          <w:szCs w:val="24"/>
+        </w:rPr>
+        <w:t>event</w:t>
+      </w:r>
       <w:r>
         <w:rPr>
           <w:rFonts w:eastAsia="굴림" w:hint="eastAsia"/>
           <w:sz w:val="24"/>
           <w:szCs w:val="24"/>
         </w:rPr>
-        <w:t>User App use the /node</w:t>
-      </w:r>
-      <w:proofErr w:type="gramStart"/>
+        <w:t xml:space="preserve"> bus by publish the </w:t>
+      </w:r>
+      <w:r>
+        <w:rPr>
+          <w:rFonts w:eastAsia="굴림"/>
+          <w:sz w:val="24"/>
+          <w:szCs w:val="24"/>
+        </w:rPr>
+        <w:t>event</w:t>
+      </w:r>
       <w:r>
         <w:rPr>
           <w:rFonts w:eastAsia="굴림" w:hint="eastAsia"/>
           <w:sz w:val="24"/>
           <w:szCs w:val="24"/>
         </w:rPr>
-        <w:t>/[</w:t>
-      </w:r>
-      <w:proofErr w:type="gramEnd"/>
-      <w:r>
-        <w:rPr>
-          <w:rFonts w:eastAsia="굴림" w:hint="eastAsia"/>
-          <w:sz w:val="24"/>
-          <w:szCs w:val="24"/>
-        </w:rPr>
-        <w:t>SA NODE ID]/control to what to change the SA node</w:t>
-      </w:r>
-      <w:r>
-        <w:rPr>
-          <w:rFonts w:eastAsia="굴림"/>
-          <w:sz w:val="24"/>
-          <w:szCs w:val="24"/>
-        </w:rPr>
-        <w:t>’</w:t>
-      </w:r>
-      <w:r>
-        <w:rPr>
-          <w:rFonts w:eastAsia="굴림" w:hint="eastAsia"/>
-          <w:sz w:val="24"/>
-          <w:szCs w:val="24"/>
-        </w:rPr>
-        <w:t>s actuator.</w:t>
-      </w:r>
-    </w:p>
-    <w:p>
-      <w:pPr>
-        <w:rPr>
-          <w:rFonts w:eastAsia="굴림" w:hint="eastAsia"/>
-          <w:sz w:val="24"/>
-          <w:szCs w:val="24"/>
-        </w:rPr>
-      </w:pPr>
-      <w:r>
-        <w:rPr>
-          <w:rFonts w:eastAsia="굴림"/>
-          <w:sz w:val="24"/>
-          <w:szCs w:val="24"/>
-        </w:rPr>
-        <w:t>W</w:t>
-      </w:r>
-      <w:r>
-        <w:rPr>
-          <w:rFonts w:eastAsia="굴림" w:hint="eastAsia"/>
-          <w:sz w:val="24"/>
-          <w:szCs w:val="24"/>
-        </w:rPr>
-        <w:t xml:space="preserve">hen SA node subscribe this event, it will control the actuator and then send a new status to </w:t>
-      </w:r>
-      <w:r>
-        <w:rPr>
-          <w:rFonts w:eastAsia="굴림"/>
-          <w:sz w:val="24"/>
-          <w:szCs w:val="24"/>
-        </w:rPr>
-        <w:t>event</w:t>
-      </w:r>
-      <w:r>
-        <w:rPr>
-          <w:rFonts w:eastAsia="굴림" w:hint="eastAsia"/>
-          <w:sz w:val="24"/>
-          <w:szCs w:val="24"/>
-        </w:rPr>
-        <w:t xml:space="preserve"> bus by publish the </w:t>
-      </w:r>
-      <w:r>
-        <w:rPr>
-          <w:rFonts w:eastAsia="굴림"/>
-          <w:sz w:val="24"/>
-          <w:szCs w:val="24"/>
-        </w:rPr>
-        <w:t>event</w:t>
-      </w:r>
-      <w:r>
-        <w:rPr>
-          <w:rFonts w:eastAsia="굴림" w:hint="eastAsia"/>
-          <w:sz w:val="24"/>
-          <w:szCs w:val="24"/>
-        </w:rPr>
-        <w:t>, /node</w:t>
-      </w:r>
-      <w:proofErr w:type="gramStart"/>
-      <w:r>
-        <w:rPr>
-          <w:rFonts w:eastAsia="굴림" w:hint="eastAsia"/>
-          <w:sz w:val="24"/>
-          <w:szCs w:val="24"/>
-        </w:rPr>
-        <w:t>/[</w:t>
-      </w:r>
-      <w:proofErr w:type="gramEnd"/>
-      <w:r>
-        <w:rPr>
-          <w:rFonts w:eastAsia="굴림" w:hint="eastAsia"/>
-          <w:sz w:val="24"/>
-          <w:szCs w:val="24"/>
-        </w:rPr>
-        <w:t>SA NODE ID/status.</w:t>
+        <w:t>, /node/[SA NODE ID/status.</w:t>
       </w:r>
     </w:p>
     <w:p>
@@ -4404,7 +4223,6 @@
     <w:p>
       <w:pPr>
         <w:rPr>
-          <w:rFonts w:hint="eastAsia"/>
           <w:sz w:val="24"/>
           <w:szCs w:val="24"/>
         </w:rPr>
@@ -4413,18 +4231,40 @@
     <w:p>
       <w:pPr>
         <w:rPr>
+          <w:sz w:val="24"/>
+          <w:szCs w:val="24"/>
+        </w:rPr>
+      </w:pPr>
+      <w:r>
+        <w:rPr>
           <w:rFonts w:hint="eastAsia"/>
           <w:sz w:val="24"/>
           <w:szCs w:val="24"/>
         </w:rPr>
-      </w:pPr>
+        <w:t xml:space="preserve">2) </w:t>
+      </w:r>
       <w:r>
         <w:rPr>
           <w:rFonts w:hint="eastAsia"/>
           <w:sz w:val="24"/>
           <w:szCs w:val="24"/>
         </w:rPr>
-        <w:t xml:space="preserve">2) </w:t>
+        <w:t>SA node status update</w:t>
+      </w:r>
+    </w:p>
+    <w:p>
+      <w:pPr>
+        <w:rPr>
+          <w:sz w:val="24"/>
+          <w:szCs w:val="24"/>
+        </w:rPr>
+      </w:pPr>
+      <w:r>
+        <w:rPr>
+          <w:sz w:val="24"/>
+          <w:szCs w:val="24"/>
+        </w:rPr>
+        <w:t>I</w:t>
       </w:r>
       <w:r>
         <w:rPr>
@@ -4432,23 +4272,37 @@
           <w:sz w:val="24"/>
           <w:szCs w:val="24"/>
         </w:rPr>
-        <w:t>SA node status update</w:t>
+        <w:t>n this section, we can see the query status flow between User App and SA node.</w:t>
       </w:r>
     </w:p>
     <w:p>
       <w:pPr>
         <w:rPr>
+          <w:sz w:val="24"/>
+          <w:szCs w:val="24"/>
+        </w:rPr>
+      </w:pPr>
+      <w:r>
+        <w:rPr>
+          <w:sz w:val="24"/>
+          <w:szCs w:val="24"/>
+        </w:rPr>
+        <w:t>W</w:t>
+      </w:r>
+      <w:r>
+        <w:rPr>
           <w:rFonts w:hint="eastAsia"/>
           <w:sz w:val="24"/>
           <w:szCs w:val="24"/>
         </w:rPr>
-      </w:pPr>
+        <w:t xml:space="preserve">hen you want to refresh the status, User App publish the </w:t>
+      </w:r>
       <w:r>
         <w:rPr>
           <w:sz w:val="24"/>
           <w:szCs w:val="24"/>
         </w:rPr>
-        <w:t>I</w:t>
+        <w:t>event</w:t>
       </w:r>
       <w:r>
         <w:rPr>
@@ -4456,45 +4310,6 @@
           <w:sz w:val="24"/>
           <w:szCs w:val="24"/>
         </w:rPr>
-        <w:t>n this section, we can see the query status flow between User App and SA node.</w:t>
-      </w:r>
-    </w:p>
-    <w:p>
-      <w:pPr>
-        <w:rPr>
-          <w:rFonts w:hint="eastAsia"/>
-          <w:sz w:val="24"/>
-          <w:szCs w:val="24"/>
-        </w:rPr>
-      </w:pPr>
-      <w:r>
-        <w:rPr>
-          <w:sz w:val="24"/>
-          <w:szCs w:val="24"/>
-        </w:rPr>
-        <w:t>W</w:t>
-      </w:r>
-      <w:r>
-        <w:rPr>
-          <w:rFonts w:hint="eastAsia"/>
-          <w:sz w:val="24"/>
-          <w:szCs w:val="24"/>
-        </w:rPr>
-        <w:t xml:space="preserve">hen you want to refresh the status, User App publish the </w:t>
-      </w:r>
-      <w:r>
-        <w:rPr>
-          <w:sz w:val="24"/>
-          <w:szCs w:val="24"/>
-        </w:rPr>
-        <w:t>event</w:t>
-      </w:r>
-      <w:r>
-        <w:rPr>
-          <w:rFonts w:hint="eastAsia"/>
-          <w:sz w:val="24"/>
-          <w:szCs w:val="24"/>
-        </w:rPr>
         <w:t xml:space="preserve">, </w:t>
       </w:r>
       <w:r>
@@ -4503,25 +4318,31 @@
           <w:sz w:val="24"/>
           <w:szCs w:val="24"/>
         </w:rPr>
-        <w:t>/node</w:t>
-      </w:r>
-      <w:proofErr w:type="gramStart"/>
+        <w:t>/node/[SA NODE ID]/</w:t>
+      </w:r>
       <w:r>
         <w:rPr>
           <w:rFonts w:eastAsia="굴림" w:hint="eastAsia"/>
           <w:sz w:val="24"/>
           <w:szCs w:val="24"/>
         </w:rPr>
-        <w:t>/[</w:t>
-      </w:r>
-      <w:proofErr w:type="gramEnd"/>
+        <w:t xml:space="preserve">query, to event bus. </w:t>
+      </w:r>
+      <w:r>
+        <w:rPr>
+          <w:rFonts w:eastAsia="굴림"/>
+          <w:sz w:val="24"/>
+          <w:szCs w:val="24"/>
+        </w:rPr>
+        <w:t>I</w:t>
+      </w:r>
       <w:r>
         <w:rPr>
           <w:rFonts w:eastAsia="굴림" w:hint="eastAsia"/>
           <w:sz w:val="24"/>
           <w:szCs w:val="24"/>
         </w:rPr>
-        <w:t>SA NODE ID]/</w:t>
+        <w:t xml:space="preserve">f SA node subscribe this event, SA node publish the event, </w:t>
       </w:r>
       <w:r>
         <w:rPr>
@@ -4529,49 +4350,7 @@
           <w:sz w:val="24"/>
           <w:szCs w:val="24"/>
         </w:rPr>
-        <w:t xml:space="preserve">query, to event bus. </w:t>
-      </w:r>
-      <w:r>
-        <w:rPr>
-          <w:rFonts w:eastAsia="굴림"/>
-          <w:sz w:val="24"/>
-          <w:szCs w:val="24"/>
-        </w:rPr>
-        <w:t>I</w:t>
-      </w:r>
-      <w:r>
-        <w:rPr>
-          <w:rFonts w:eastAsia="굴림" w:hint="eastAsia"/>
-          <w:sz w:val="24"/>
-          <w:szCs w:val="24"/>
-        </w:rPr>
-        <w:t xml:space="preserve">f SA node subscribe this event, SA node publish the event, </w:t>
-      </w:r>
-      <w:r>
-        <w:rPr>
-          <w:rFonts w:eastAsia="굴림" w:hint="eastAsia"/>
-          <w:sz w:val="24"/>
-          <w:szCs w:val="24"/>
-        </w:rPr>
-        <w:t>/node</w:t>
-      </w:r>
-      <w:proofErr w:type="gramStart"/>
-      <w:r>
-        <w:rPr>
-          <w:rFonts w:eastAsia="굴림" w:hint="eastAsia"/>
-          <w:sz w:val="24"/>
-          <w:szCs w:val="24"/>
-        </w:rPr>
-        <w:t>/[</w:t>
-      </w:r>
-      <w:proofErr w:type="gramEnd"/>
-      <w:r>
-        <w:rPr>
-          <w:rFonts w:eastAsia="굴림" w:hint="eastAsia"/>
-          <w:sz w:val="24"/>
-          <w:szCs w:val="24"/>
-        </w:rPr>
-        <w:t>SA NODE ID]/</w:t>
+        <w:t>/node/[SA NODE ID]/</w:t>
       </w:r>
       <w:r>
         <w:rPr>
@@ -4665,7 +4444,6 @@
       </w:pPr>
       <w:bookmarkStart w:id="22" w:name="_Toc422420444"/>
       <w:bookmarkStart w:id="23" w:name="_Toc422420965"/>
-      <w:proofErr w:type="gramStart"/>
       <w:r>
         <w:rPr>
           <w:rFonts w:ascii="Arial" w:hAnsi="Arial" w:cs="Arial"/>
@@ -4680,16 +4458,7 @@
           <w:sz w:val="36"/>
           <w:szCs w:val="36"/>
         </w:rPr>
-        <w:t xml:space="preserve"> 4.</w:t>
-      </w:r>
-      <w:proofErr w:type="gramEnd"/>
-      <w:r>
-        <w:rPr>
-          <w:rFonts w:ascii="Arial" w:hAnsi="Arial" w:cs="Arial"/>
-          <w:sz w:val="36"/>
-          <w:szCs w:val="36"/>
-        </w:rPr>
-        <w:t xml:space="preserve"> PAYLOAD FORMAT</w:t>
+        <w:t xml:space="preserve"> 4. PAYLOAD FORMAT</w:t>
       </w:r>
       <w:bookmarkEnd w:id="22"/>
       <w:bookmarkEnd w:id="23"/>
@@ -5665,23 +5434,7 @@
                 <w:sz w:val="24"/>
                 <w:szCs w:val="24"/>
               </w:rPr>
-              <w:t>] : /</w:t>
-            </w:r>
-            <w:proofErr w:type="spellStart"/>
-            <w:r>
-              <w:rPr>
-                <w:sz w:val="24"/>
-                <w:szCs w:val="24"/>
-              </w:rPr>
-              <w:t>sanode</w:t>
-            </w:r>
-            <w:proofErr w:type="spellEnd"/>
-            <w:r>
-              <w:rPr>
-                <w:sz w:val="24"/>
-                <w:szCs w:val="24"/>
-              </w:rPr>
-              <w:t>/0001/control</w:t>
+              <w:t>] : /sanode/0001/control</w:t>
             </w:r>
           </w:p>
           <w:p>
@@ -6337,23 +6090,7 @@
                 <w:sz w:val="24"/>
                 <w:szCs w:val="24"/>
               </w:rPr>
-              <w:t>] : /</w:t>
-            </w:r>
-            <w:proofErr w:type="spellStart"/>
-            <w:r>
-              <w:rPr>
-                <w:sz w:val="24"/>
-                <w:szCs w:val="24"/>
-              </w:rPr>
-              <w:t>sanode</w:t>
-            </w:r>
-            <w:proofErr w:type="spellEnd"/>
-            <w:r>
-              <w:rPr>
-                <w:sz w:val="24"/>
-                <w:szCs w:val="24"/>
-              </w:rPr>
-              <w:t>/0001/status</w:t>
+              <w:t>] : /sanode/0001/status</w:t>
             </w:r>
           </w:p>
           <w:p>
@@ -6832,23 +6569,7 @@
                 <w:sz w:val="24"/>
                 <w:szCs w:val="24"/>
               </w:rPr>
-              <w:t>] : /</w:t>
-            </w:r>
-            <w:proofErr w:type="spellStart"/>
-            <w:r>
-              <w:rPr>
-                <w:sz w:val="24"/>
-                <w:szCs w:val="24"/>
-              </w:rPr>
-              <w:t>sanode</w:t>
-            </w:r>
-            <w:proofErr w:type="spellEnd"/>
-            <w:r>
-              <w:rPr>
-                <w:sz w:val="24"/>
-                <w:szCs w:val="24"/>
-              </w:rPr>
-              <w:t>/0001/query</w:t>
+              <w:t>] : /sanode/0001/query</w:t>
             </w:r>
           </w:p>
           <w:p>
@@ -7221,7 +6942,6 @@
               <w:widowControl w:val="0"/>
               <w:spacing w:line="240" w:lineRule="auto"/>
             </w:pPr>
-            <w:proofErr w:type="spellStart"/>
             <w:r>
               <w:rPr>
                 <w:sz w:val="24"/>
@@ -7229,7 +6949,6 @@
               </w:rPr>
               <w:t>autoTurnOffLightTime</w:t>
             </w:r>
-            <w:proofErr w:type="spellEnd"/>
           </w:p>
         </w:tc>
         <w:tc>
@@ -7297,7 +7016,6 @@
               <w:widowControl w:val="0"/>
               <w:spacing w:line="240" w:lineRule="auto"/>
             </w:pPr>
-            <w:proofErr w:type="spellStart"/>
             <w:r>
               <w:rPr>
                 <w:sz w:val="24"/>
@@ -7305,7 +7023,6 @@
               </w:rPr>
               <w:t>autoSetAlarmTime</w:t>
             </w:r>
-            <w:proofErr w:type="spellEnd"/>
           </w:p>
         </w:tc>
         <w:tc>
@@ -7456,33 +7173,8 @@
                 <w:sz w:val="24"/>
                 <w:szCs w:val="24"/>
               </w:rPr>
-              <w:t>] : /</w:t>
-            </w:r>
-            <w:proofErr w:type="spellStart"/>
-            <w:r>
-              <w:rPr>
-                <w:sz w:val="24"/>
-                <w:szCs w:val="24"/>
-              </w:rPr>
-              <w:t>sanode</w:t>
-            </w:r>
-            <w:proofErr w:type="spellEnd"/>
-            <w:r>
-              <w:rPr>
-                <w:sz w:val="24"/>
-                <w:szCs w:val="24"/>
-              </w:rPr>
-              <w:t>/0001/</w:t>
-            </w:r>
-            <w:proofErr w:type="spellStart"/>
-            <w:r>
-              <w:rPr>
-                <w:sz w:val="24"/>
-                <w:szCs w:val="24"/>
-              </w:rPr>
-              <w:t>config</w:t>
-            </w:r>
-            <w:proofErr w:type="spellEnd"/>
+              <w:t>] : /sanode/0001/config</w:t>
+            </w:r>
           </w:p>
           <w:p>
             <w:pPr>
@@ -7535,52 +7227,20 @@
                 <w:sz w:val="24"/>
                 <w:szCs w:val="24"/>
               </w:rPr>
-              <w:t xml:space="preserve">    “</w:t>
-            </w:r>
-            <w:proofErr w:type="spellStart"/>
-            <w:r>
-              <w:rPr>
-                <w:sz w:val="24"/>
-                <w:szCs w:val="24"/>
-              </w:rPr>
-              <w:t>autoTurnOffLightTime</w:t>
-            </w:r>
-            <w:proofErr w:type="spellEnd"/>
-            <w:r>
-              <w:rPr>
-                <w:sz w:val="24"/>
-                <w:szCs w:val="24"/>
-              </w:rPr>
-              <w:t>” : “30”, // 30 sec</w:t>
-            </w:r>
-          </w:p>
-          <w:p>
-            <w:pPr>
-              <w:widowControl w:val="0"/>
-              <w:spacing w:line="240" w:lineRule="auto"/>
-            </w:pPr>
-            <w:r>
-              <w:rPr>
-                <w:sz w:val="24"/>
-                <w:szCs w:val="24"/>
-              </w:rPr>
-              <w:t xml:space="preserve">    “</w:t>
-            </w:r>
-            <w:proofErr w:type="spellStart"/>
-            <w:r>
-              <w:rPr>
-                <w:sz w:val="24"/>
-                <w:szCs w:val="24"/>
-              </w:rPr>
-              <w:t>autoSetAlarmTime</w:t>
-            </w:r>
-            <w:proofErr w:type="spellEnd"/>
-            <w:r>
-              <w:rPr>
-                <w:sz w:val="24"/>
-                <w:szCs w:val="24"/>
-              </w:rPr>
-              <w:t>” : “300” // 5 min</w:t>
+              <w:t xml:space="preserve">    “autoTurnOffLightTime” : “30”, // 30 sec</w:t>
+            </w:r>
+          </w:p>
+          <w:p>
+            <w:pPr>
+              <w:widowControl w:val="0"/>
+              <w:spacing w:line="240" w:lineRule="auto"/>
+            </w:pPr>
+            <w:r>
+              <w:rPr>
+                <w:sz w:val="24"/>
+                <w:szCs w:val="24"/>
+              </w:rPr>
+              <w:t xml:space="preserve">    “autoSetAlarmTime” : “300” // 5 min</w:t>
             </w:r>
           </w:p>
           <w:p>
@@ -8242,23 +7902,7 @@
                 <w:sz w:val="24"/>
                 <w:szCs w:val="24"/>
               </w:rPr>
-              <w:t>] : /</w:t>
-            </w:r>
-            <w:proofErr w:type="spellStart"/>
-            <w:r>
-              <w:rPr>
-                <w:sz w:val="24"/>
-                <w:szCs w:val="24"/>
-              </w:rPr>
-              <w:t>sanode</w:t>
-            </w:r>
-            <w:proofErr w:type="spellEnd"/>
-            <w:r>
-              <w:rPr>
-                <w:sz w:val="24"/>
-                <w:szCs w:val="24"/>
-              </w:rPr>
-              <w:t>/0001/notify</w:t>
+              <w:t>] : /sanode/0001/notify</w:t>
             </w:r>
           </w:p>
           <w:p>
@@ -8417,7 +8061,22 @@
           <w:sz w:val="24"/>
           <w:szCs w:val="24"/>
         </w:rPr>
-        <w:t xml:space="preserve">Sensor/actuator profile is a data format description of the specific sensor or actuator.  The profile is used for describing the SA node capability.  System provides genetic sensor and actuator profiles enabling 3rd party SA node developer and/or end user </w:t>
+        <w:t xml:space="preserve">Sensor/actuator profile is a data format description of the specific sensor or actuator.  The profile is used for describing the SA node capability.  System provides </w:t>
+      </w:r>
+      <w:r>
+        <w:rPr>
+          <w:rFonts w:hint="eastAsia"/>
+          <w:sz w:val="24"/>
+          <w:szCs w:val="24"/>
+        </w:rPr>
+        <w:t>generic</w:t>
+      </w:r>
+      <w:r>
+        <w:rPr>
+          <w:sz w:val="24"/>
+          <w:szCs w:val="24"/>
+        </w:rPr>
+        <w:t xml:space="preserve"> sensor and actuator profiles enabling 3rd party SA node developer and/or end user </w:t>
       </w:r>
       <w:r>
         <w:rPr>
@@ -8445,23 +8104,7 @@
           <w:sz w:val="24"/>
           <w:szCs w:val="24"/>
         </w:rPr>
-        <w:t>Data sending to the “event bus” should be matched to the associated profile.  Data validation is processed by participating entities such as SA node, end user application, and/or the system</w:t>
-      </w:r>
-      <w:proofErr w:type="gramStart"/>
-      <w:r>
-        <w:rPr>
-          <w:sz w:val="24"/>
-          <w:szCs w:val="24"/>
-        </w:rPr>
-        <w:t>.(</w:t>
-      </w:r>
-      <w:proofErr w:type="gramEnd"/>
-      <w:r>
-        <w:rPr>
-          <w:sz w:val="24"/>
-          <w:szCs w:val="24"/>
-        </w:rPr>
-        <w:t>Extensibility)</w:t>
+        <w:t>Data sending to the “event bus” should be matched to the associated profile.  Data validation is processed by participating entities such as SA node, end user application, and/or the system.(Extensibility)</w:t>
       </w:r>
     </w:p>
     <w:p/>
@@ -8572,23 +8215,22 @@
                 <w:sz w:val="24"/>
                 <w:szCs w:val="24"/>
               </w:rPr>
-              <w:t>“</w:t>
-            </w:r>
-            <w:proofErr w:type="spellStart"/>
-            <w:r>
-              <w:rPr>
-                <w:sz w:val="24"/>
-                <w:szCs w:val="24"/>
-              </w:rPr>
-              <w:t>com.genetic.thermostat</w:t>
-            </w:r>
-            <w:proofErr w:type="spellEnd"/>
-            <w:r>
-              <w:rPr>
-                <w:sz w:val="24"/>
-                <w:szCs w:val="24"/>
-              </w:rPr>
-              <w:t>”</w:t>
+              <w:t>“com.</w:t>
+            </w:r>
+            <w:r>
+              <w:rPr>
+                <w:rFonts w:hint="eastAsia"/>
+                <w:sz w:val="24"/>
+                <w:szCs w:val="24"/>
+              </w:rPr>
+              <w:t>generic</w:t>
+            </w:r>
+            <w:r>
+              <w:rPr>
+                <w:sz w:val="24"/>
+                <w:szCs w:val="24"/>
+              </w:rPr>
+              <w:t>.thermostat”</w:t>
             </w:r>
           </w:p>
         </w:tc>
@@ -9013,23 +8655,7 @@
                 <w:sz w:val="24"/>
                 <w:szCs w:val="24"/>
               </w:rPr>
-              <w:t>/</w:t>
-            </w:r>
-            <w:proofErr w:type="spellStart"/>
-            <w:r>
-              <w:rPr>
-                <w:sz w:val="24"/>
-                <w:szCs w:val="24"/>
-              </w:rPr>
-              <w:t>sanode</w:t>
-            </w:r>
-            <w:proofErr w:type="spellEnd"/>
-            <w:r>
-              <w:rPr>
-                <w:sz w:val="24"/>
-                <w:szCs w:val="24"/>
-              </w:rPr>
-              <w:t>/0001/status</w:t>
+              <w:t>/sanode/0001/status</w:t>
             </w:r>
           </w:p>
           <w:p>
@@ -9245,23 +8871,22 @@
                 <w:sz w:val="24"/>
                 <w:szCs w:val="24"/>
               </w:rPr>
-              <w:t>“</w:t>
-            </w:r>
-            <w:proofErr w:type="spellStart"/>
-            <w:r>
-              <w:rPr>
-                <w:sz w:val="24"/>
-                <w:szCs w:val="24"/>
-              </w:rPr>
-              <w:t>com.genetic.hygrometer</w:t>
-            </w:r>
-            <w:proofErr w:type="spellEnd"/>
-            <w:r>
-              <w:rPr>
-                <w:sz w:val="24"/>
-                <w:szCs w:val="24"/>
-              </w:rPr>
-              <w:t>”</w:t>
+              <w:t>“com.</w:t>
+            </w:r>
+            <w:r>
+              <w:rPr>
+                <w:rFonts w:hint="eastAsia"/>
+                <w:sz w:val="24"/>
+                <w:szCs w:val="24"/>
+              </w:rPr>
+              <w:t>generic</w:t>
+            </w:r>
+            <w:r>
+              <w:rPr>
+                <w:sz w:val="24"/>
+                <w:szCs w:val="24"/>
+              </w:rPr>
+              <w:t>.hygrometer”</w:t>
             </w:r>
           </w:p>
         </w:tc>
@@ -9686,23 +9311,7 @@
                 <w:sz w:val="24"/>
                 <w:szCs w:val="24"/>
               </w:rPr>
-              <w:t>/</w:t>
-            </w:r>
-            <w:proofErr w:type="spellStart"/>
-            <w:r>
-              <w:rPr>
-                <w:sz w:val="24"/>
-                <w:szCs w:val="24"/>
-              </w:rPr>
-              <w:t>sanode</w:t>
-            </w:r>
-            <w:proofErr w:type="spellEnd"/>
-            <w:r>
-              <w:rPr>
-                <w:sz w:val="24"/>
-                <w:szCs w:val="24"/>
-              </w:rPr>
-              <w:t>/0001/status</w:t>
+              <w:t>/sanode/0001/status</w:t>
             </w:r>
           </w:p>
           <w:p>
@@ -9918,23 +9527,22 @@
                 <w:sz w:val="24"/>
                 <w:szCs w:val="24"/>
               </w:rPr>
-              <w:t>“</w:t>
-            </w:r>
-            <w:proofErr w:type="spellStart"/>
-            <w:r>
-              <w:rPr>
-                <w:sz w:val="24"/>
-                <w:szCs w:val="24"/>
-              </w:rPr>
-              <w:t>com.genetic.house.door</w:t>
-            </w:r>
-            <w:proofErr w:type="spellEnd"/>
-            <w:r>
-              <w:rPr>
-                <w:sz w:val="24"/>
-                <w:szCs w:val="24"/>
-              </w:rPr>
-              <w:t>”</w:t>
+              <w:t>“com.</w:t>
+            </w:r>
+            <w:r>
+              <w:rPr>
+                <w:rFonts w:hint="eastAsia"/>
+                <w:sz w:val="24"/>
+                <w:szCs w:val="24"/>
+              </w:rPr>
+              <w:t>generic</w:t>
+            </w:r>
+            <w:r>
+              <w:rPr>
+                <w:sz w:val="24"/>
+                <w:szCs w:val="24"/>
+              </w:rPr>
+              <w:t>.house.door”</w:t>
             </w:r>
           </w:p>
         </w:tc>
@@ -10196,23 +9804,7 @@
                 <w:sz w:val="24"/>
                 <w:szCs w:val="24"/>
               </w:rPr>
-              <w:t>[“</w:t>
-            </w:r>
-            <w:proofErr w:type="spellStart"/>
-            <w:r>
-              <w:rPr>
-                <w:sz w:val="24"/>
-                <w:szCs w:val="24"/>
-              </w:rPr>
-              <w:t>open”,”close</w:t>
-            </w:r>
-            <w:proofErr w:type="spellEnd"/>
-            <w:r>
-              <w:rPr>
-                <w:sz w:val="24"/>
-                <w:szCs w:val="24"/>
-              </w:rPr>
-              <w:t>”]</w:t>
+              <w:t>[“open”,”close”]</w:t>
             </w:r>
           </w:p>
         </w:tc>
@@ -10374,23 +9966,7 @@
                 <w:sz w:val="24"/>
                 <w:szCs w:val="24"/>
               </w:rPr>
-              <w:t>/</w:t>
-            </w:r>
-            <w:proofErr w:type="spellStart"/>
-            <w:r>
-              <w:rPr>
-                <w:sz w:val="24"/>
-                <w:szCs w:val="24"/>
-              </w:rPr>
-              <w:t>sanode</w:t>
-            </w:r>
-            <w:proofErr w:type="spellEnd"/>
-            <w:r>
-              <w:rPr>
-                <w:sz w:val="24"/>
-                <w:szCs w:val="24"/>
-              </w:rPr>
-              <w:t>/0001/control</w:t>
+              <w:t>/sanode/0001/control</w:t>
             </w:r>
           </w:p>
           <w:p>
@@ -10509,23 +10085,7 @@
                 <w:sz w:val="24"/>
                 <w:szCs w:val="24"/>
               </w:rPr>
-              <w:t>/</w:t>
-            </w:r>
-            <w:proofErr w:type="spellStart"/>
-            <w:r>
-              <w:rPr>
-                <w:sz w:val="24"/>
-                <w:szCs w:val="24"/>
-              </w:rPr>
-              <w:t>sanode</w:t>
-            </w:r>
-            <w:proofErr w:type="spellEnd"/>
-            <w:r>
-              <w:rPr>
-                <w:sz w:val="24"/>
-                <w:szCs w:val="24"/>
-              </w:rPr>
-              <w:t>/0001/status</w:t>
+              <w:t>/sanode/0001/status</w:t>
             </w:r>
           </w:p>
           <w:p>
@@ -10727,23 +10287,22 @@
                 <w:sz w:val="24"/>
                 <w:szCs w:val="24"/>
               </w:rPr>
-              <w:t>“</w:t>
-            </w:r>
-            <w:proofErr w:type="spellStart"/>
-            <w:r>
-              <w:rPr>
-                <w:sz w:val="24"/>
-                <w:szCs w:val="24"/>
-              </w:rPr>
-              <w:t>com.genetic.house.light</w:t>
-            </w:r>
-            <w:proofErr w:type="spellEnd"/>
-            <w:r>
-              <w:rPr>
-                <w:sz w:val="24"/>
-                <w:szCs w:val="24"/>
-              </w:rPr>
-              <w:t>”</w:t>
+              <w:t>“com.</w:t>
+            </w:r>
+            <w:r>
+              <w:rPr>
+                <w:rFonts w:hint="eastAsia"/>
+                <w:sz w:val="24"/>
+                <w:szCs w:val="24"/>
+              </w:rPr>
+              <w:t>generic</w:t>
+            </w:r>
+            <w:r>
+              <w:rPr>
+                <w:sz w:val="24"/>
+                <w:szCs w:val="24"/>
+              </w:rPr>
+              <w:t>.house.light”</w:t>
             </w:r>
           </w:p>
         </w:tc>
@@ -11005,23 +10564,7 @@
                 <w:sz w:val="24"/>
                 <w:szCs w:val="24"/>
               </w:rPr>
-              <w:t>[“</w:t>
-            </w:r>
-            <w:proofErr w:type="spellStart"/>
-            <w:r>
-              <w:rPr>
-                <w:sz w:val="24"/>
-                <w:szCs w:val="24"/>
-              </w:rPr>
-              <w:t>on”,”off</w:t>
-            </w:r>
-            <w:proofErr w:type="spellEnd"/>
-            <w:r>
-              <w:rPr>
-                <w:sz w:val="24"/>
-                <w:szCs w:val="24"/>
-              </w:rPr>
-              <w:t>”]</w:t>
+              <w:t>[“on”,”off”]</w:t>
             </w:r>
           </w:p>
         </w:tc>
@@ -11190,23 +10733,7 @@
                 <w:sz w:val="24"/>
                 <w:szCs w:val="24"/>
               </w:rPr>
-              <w:t>/</w:t>
-            </w:r>
-            <w:proofErr w:type="spellStart"/>
-            <w:r>
-              <w:rPr>
-                <w:sz w:val="24"/>
-                <w:szCs w:val="24"/>
-              </w:rPr>
-              <w:t>sanode</w:t>
-            </w:r>
-            <w:proofErr w:type="spellEnd"/>
-            <w:r>
-              <w:rPr>
-                <w:sz w:val="24"/>
-                <w:szCs w:val="24"/>
-              </w:rPr>
-              <w:t>/0001/control</w:t>
+              <w:t>/sanode/0001/control</w:t>
             </w:r>
           </w:p>
           <w:p>
@@ -11332,23 +10859,7 @@
                 <w:sz w:val="24"/>
                 <w:szCs w:val="24"/>
               </w:rPr>
-              <w:t>/</w:t>
-            </w:r>
-            <w:proofErr w:type="spellStart"/>
-            <w:r>
-              <w:rPr>
-                <w:sz w:val="24"/>
-                <w:szCs w:val="24"/>
-              </w:rPr>
-              <w:t>sanode</w:t>
-            </w:r>
-            <w:proofErr w:type="spellEnd"/>
-            <w:r>
-              <w:rPr>
-                <w:sz w:val="24"/>
-                <w:szCs w:val="24"/>
-              </w:rPr>
-              <w:t>/0001/control</w:t>
+              <w:t>/sanode/0001/control</w:t>
             </w:r>
           </w:p>
           <w:p>
@@ -11567,23 +11078,22 @@
                 <w:sz w:val="24"/>
                 <w:szCs w:val="24"/>
               </w:rPr>
-              <w:t>“</w:t>
-            </w:r>
-            <w:proofErr w:type="spellStart"/>
-            <w:r>
-              <w:rPr>
-                <w:sz w:val="24"/>
-                <w:szCs w:val="24"/>
-              </w:rPr>
-              <w:t>com.genetic.proximity</w:t>
-            </w:r>
-            <w:proofErr w:type="spellEnd"/>
-            <w:r>
-              <w:rPr>
-                <w:sz w:val="24"/>
-                <w:szCs w:val="24"/>
-              </w:rPr>
-              <w:t>”</w:t>
+              <w:t>“com.</w:t>
+            </w:r>
+            <w:r>
+              <w:rPr>
+                <w:rFonts w:hint="eastAsia"/>
+                <w:sz w:val="24"/>
+                <w:szCs w:val="24"/>
+              </w:rPr>
+              <w:t>generic</w:t>
+            </w:r>
+            <w:r>
+              <w:rPr>
+                <w:sz w:val="24"/>
+                <w:szCs w:val="24"/>
+              </w:rPr>
+              <w:t>.proximity”</w:t>
             </w:r>
           </w:p>
         </w:tc>
@@ -11845,23 +11355,7 @@
                 <w:sz w:val="24"/>
                 <w:szCs w:val="24"/>
               </w:rPr>
-              <w:t>[“</w:t>
-            </w:r>
-            <w:proofErr w:type="spellStart"/>
-            <w:r>
-              <w:rPr>
-                <w:sz w:val="24"/>
-                <w:szCs w:val="24"/>
-              </w:rPr>
-              <w:t>vacant”,”occupied</w:t>
-            </w:r>
-            <w:proofErr w:type="spellEnd"/>
-            <w:r>
-              <w:rPr>
-                <w:sz w:val="24"/>
-                <w:szCs w:val="24"/>
-              </w:rPr>
-              <w:t>”]</w:t>
+              <w:t>[“vacant”,”occupied”]</w:t>
             </w:r>
           </w:p>
         </w:tc>
@@ -11946,23 +11440,7 @@
                 <w:sz w:val="24"/>
                 <w:szCs w:val="24"/>
               </w:rPr>
-              <w:t>“</w:t>
-            </w:r>
-            <w:proofErr w:type="spellStart"/>
-            <w:r>
-              <w:rPr>
-                <w:sz w:val="24"/>
-                <w:szCs w:val="24"/>
-              </w:rPr>
-              <w:t>Presense,Proximity</w:t>
-            </w:r>
-            <w:proofErr w:type="spellEnd"/>
-            <w:r>
-              <w:rPr>
-                <w:sz w:val="24"/>
-                <w:szCs w:val="24"/>
-              </w:rPr>
-              <w:t>”</w:t>
+              <w:t>“Presense,Proximity”</w:t>
             </w:r>
           </w:p>
         </w:tc>
@@ -12038,23 +11516,7 @@
                 <w:sz w:val="24"/>
                 <w:szCs w:val="24"/>
               </w:rPr>
-              <w:t>/</w:t>
-            </w:r>
-            <w:proofErr w:type="spellStart"/>
-            <w:r>
-              <w:rPr>
-                <w:sz w:val="24"/>
-                <w:szCs w:val="24"/>
-              </w:rPr>
-              <w:t>sanode</w:t>
-            </w:r>
-            <w:proofErr w:type="spellEnd"/>
-            <w:r>
-              <w:rPr>
-                <w:sz w:val="24"/>
-                <w:szCs w:val="24"/>
-              </w:rPr>
-              <w:t>/0001/status</w:t>
+              <w:t>/sanode/0001/status</w:t>
             </w:r>
           </w:p>
           <w:p>
@@ -12274,23 +11736,22 @@
                 <w:sz w:val="24"/>
                 <w:szCs w:val="24"/>
               </w:rPr>
-              <w:t>“</w:t>
-            </w:r>
-            <w:proofErr w:type="spellStart"/>
-            <w:r>
-              <w:rPr>
-                <w:sz w:val="24"/>
-                <w:szCs w:val="24"/>
-              </w:rPr>
-              <w:t>com.genetic.alram</w:t>
-            </w:r>
-            <w:proofErr w:type="spellEnd"/>
-            <w:r>
-              <w:rPr>
-                <w:sz w:val="24"/>
-                <w:szCs w:val="24"/>
-              </w:rPr>
-              <w:t>”</w:t>
+              <w:t>“com.</w:t>
+            </w:r>
+            <w:r>
+              <w:rPr>
+                <w:rFonts w:hint="eastAsia"/>
+                <w:sz w:val="24"/>
+                <w:szCs w:val="24"/>
+              </w:rPr>
+              <w:t>generic</w:t>
+            </w:r>
+            <w:r>
+              <w:rPr>
+                <w:sz w:val="24"/>
+                <w:szCs w:val="24"/>
+              </w:rPr>
+              <w:t>.alram”</w:t>
             </w:r>
           </w:p>
         </w:tc>
@@ -12552,23 +12013,7 @@
                 <w:sz w:val="24"/>
                 <w:szCs w:val="24"/>
               </w:rPr>
-              <w:t>[“</w:t>
-            </w:r>
-            <w:proofErr w:type="spellStart"/>
-            <w:r>
-              <w:rPr>
-                <w:sz w:val="24"/>
-                <w:szCs w:val="24"/>
-              </w:rPr>
-              <w:t>on”,”off</w:t>
-            </w:r>
-            <w:proofErr w:type="spellEnd"/>
-            <w:r>
-              <w:rPr>
-                <w:sz w:val="24"/>
-                <w:szCs w:val="24"/>
-              </w:rPr>
-              <w:t>”]</w:t>
+              <w:t>[“on”,”off”]</w:t>
             </w:r>
           </w:p>
         </w:tc>
@@ -12785,23 +12230,7 @@
                 <w:sz w:val="24"/>
                 <w:szCs w:val="24"/>
               </w:rPr>
-              <w:t xml:space="preserve">&lt;Example #1&gt; SA node sends the status of </w:t>
-            </w:r>
-            <w:proofErr w:type="spellStart"/>
-            <w:r>
-              <w:rPr>
-                <w:sz w:val="24"/>
-                <w:szCs w:val="24"/>
-              </w:rPr>
-              <w:t>alram</w:t>
-            </w:r>
-            <w:proofErr w:type="spellEnd"/>
-            <w:r>
-              <w:rPr>
-                <w:sz w:val="24"/>
-                <w:szCs w:val="24"/>
-              </w:rPr>
-              <w:t xml:space="preserve"> to user app</w:t>
+              <w:t>&lt;Example #1&gt; SA node sends the status of alram to user app</w:t>
             </w:r>
           </w:p>
           <w:p>
@@ -12825,23 +12254,7 @@
                 <w:sz w:val="24"/>
                 <w:szCs w:val="24"/>
               </w:rPr>
-              <w:t>/</w:t>
-            </w:r>
-            <w:proofErr w:type="spellStart"/>
-            <w:r>
-              <w:rPr>
-                <w:sz w:val="24"/>
-                <w:szCs w:val="24"/>
-              </w:rPr>
-              <w:t>sanode</w:t>
-            </w:r>
-            <w:proofErr w:type="spellEnd"/>
-            <w:r>
-              <w:rPr>
-                <w:sz w:val="24"/>
-                <w:szCs w:val="24"/>
-              </w:rPr>
-              <w:t>/0001/status</w:t>
+              <w:t>/sanode/0001/status</w:t>
             </w:r>
           </w:p>
           <w:p>
@@ -12935,23 +12348,7 @@
                 <w:sz w:val="24"/>
                 <w:szCs w:val="24"/>
               </w:rPr>
-              <w:t xml:space="preserve">&lt;Example #2&gt; User App controls the </w:t>
-            </w:r>
-            <w:proofErr w:type="spellStart"/>
-            <w:r>
-              <w:rPr>
-                <w:sz w:val="24"/>
-                <w:szCs w:val="24"/>
-              </w:rPr>
-              <w:t>alram</w:t>
-            </w:r>
-            <w:proofErr w:type="spellEnd"/>
-            <w:r>
-              <w:rPr>
-                <w:sz w:val="24"/>
-                <w:szCs w:val="24"/>
-              </w:rPr>
-              <w:t xml:space="preserve"> in SA node</w:t>
+              <w:t>&lt;Example #2&gt; User App controls the alram in SA node</w:t>
             </w:r>
           </w:p>
           <w:p>
@@ -12975,23 +12372,7 @@
                 <w:sz w:val="24"/>
                 <w:szCs w:val="24"/>
               </w:rPr>
-              <w:t>/</w:t>
-            </w:r>
-            <w:proofErr w:type="spellStart"/>
-            <w:r>
-              <w:rPr>
-                <w:sz w:val="24"/>
-                <w:szCs w:val="24"/>
-              </w:rPr>
-              <w:t>sanode</w:t>
-            </w:r>
-            <w:proofErr w:type="spellEnd"/>
-            <w:r>
-              <w:rPr>
-                <w:sz w:val="24"/>
-                <w:szCs w:val="24"/>
-              </w:rPr>
-              <w:t>/0001/control</w:t>
+              <w:t>/sanode/0001/control</w:t>
             </w:r>
           </w:p>
           <w:p>
@@ -13126,7 +12507,7 @@
         <w:rPr>
           <w:noProof/>
         </w:rPr>
-        <w:t>5</w:t>
+        <w:t>14</w:t>
       </w:r>
     </w:fldSimple>
   </w:p>
@@ -14929,7 +14310,7 @@
   <a:extraClrSchemeLst/>
   <a:extLst>
     <a:ext uri="{05A4C25C-085E-4340-85A3-A5531E510DB2}">
-      <thm15:themeFamily xmlns:thm15="http://schemas.microsoft.com/office/thememl/2012/main" xmlns="" name="Office Theme" id="{62F939B6-93AF-4DB8-9C6B-D6C7DFDC589F}" vid="{4A3C46E8-61CC-4603-A589-7422A47A8E4A}"/>
+      <thm15:themeFamily xmlns="" xmlns:thm15="http://schemas.microsoft.com/office/thememl/2012/main" name="Office Theme" id="{62F939B6-93AF-4DB8-9C6B-D6C7DFDC589F}" vid="{4A3C46E8-61CC-4603-A589-7422A47A8E4A}"/>
     </a:ext>
   </a:extLst>
 </a:theme>
@@ -14940,7 +14321,7 @@
 </file>
 
 <file path=customXml/itemProps1.xml><?xml version="1.0" encoding="utf-8"?>
-<ds:datastoreItem xmlns:ds="http://schemas.openxmlformats.org/officeDocument/2006/customXml" ds:itemID="{A7A92303-21CA-4456-971C-3565F8FD8964}">
+<ds:datastoreItem xmlns:ds="http://schemas.openxmlformats.org/officeDocument/2006/customXml" ds:itemID="{51A603FE-9F5F-49BA-8900-4F127F152F96}">
   <ds:schemaRefs>
     <ds:schemaRef ds:uri="http://schemas.openxmlformats.org/officeDocument/2006/bibliography"/>
   </ds:schemaRefs>

</xml_diff>